<commit_message>
add invoice and packing slip
</commit_message>
<xml_diff>
--- a/DBtables.docx
+++ b/DBtables.docx
@@ -85,13 +85,8 @@
             <w:tcW w:w="4675" w:type="dxa"/>
           </w:tcPr>
           <w:p>
-            <w:proofErr w:type="gramStart"/>
-            <w:r>
-              <w:t>Int(</w:t>
-            </w:r>
-            <w:proofErr w:type="gramEnd"/>
-            <w:r>
-              <w:t>11)</w:t>
+            <w:r>
+              <w:t>Int(11)</w:t>
             </w:r>
           </w:p>
         </w:tc>
@@ -117,23 +112,13 @@
             <w:tcW w:w="4675" w:type="dxa"/>
           </w:tcPr>
           <w:p>
-            <w:proofErr w:type="gramStart"/>
             <w:r>
               <w:rPr>
                 <w:color w:val="000000"/>
                 <w:sz w:val="27"/>
                 <w:szCs w:val="27"/>
               </w:rPr>
-              <w:t>varchar(</w:t>
-            </w:r>
-            <w:proofErr w:type="gramEnd"/>
-            <w:r>
-              <w:rPr>
-                <w:color w:val="000000"/>
-                <w:sz w:val="27"/>
-                <w:szCs w:val="27"/>
-              </w:rPr>
-              <w:t>50)</w:t>
+              <w:t>varchar(50)</w:t>
             </w:r>
           </w:p>
         </w:tc>
@@ -154,13 +139,8 @@
             <w:tcW w:w="4675" w:type="dxa"/>
           </w:tcPr>
           <w:p>
-            <w:proofErr w:type="gramStart"/>
-            <w:r>
-              <w:t>Int(</w:t>
-            </w:r>
-            <w:proofErr w:type="gramEnd"/>
-            <w:r>
-              <w:t>11)</w:t>
+            <w:r>
+              <w:t>Int(11)</w:t>
             </w:r>
           </w:p>
         </w:tc>
@@ -174,15 +154,7 @@
     </w:p>
     <w:p>
       <w:r>
-        <w:t>CREATE TABLE auto-</w:t>
-      </w:r>
-      <w:proofErr w:type="spellStart"/>
-      <w:r>
-        <w:t>parts.inventory</w:t>
-      </w:r>
-      <w:proofErr w:type="spellEnd"/>
-      <w:r>
-        <w:t xml:space="preserve"> ( number INT(11) NOT NULL COMMENT 'corresponds with number in parts table.' ,</w:t>
+        <w:t>CREATE TABLE auto-parts.inventory ( number INT(11) NOT NULL COMMENT 'corresponds with number in parts table.' ,</w:t>
       </w:r>
       <w:r>
         <w:t xml:space="preserve"> </w:t>
@@ -279,15 +251,7 @@
         <w:t>(11)</w:t>
       </w:r>
       <w:r>
-        <w:t xml:space="preserve"> NULL DEFAULT NULL ,    PRIMARY KEY  (number)) ENGINE = </w:t>
-      </w:r>
-      <w:proofErr w:type="spellStart"/>
-      <w:r>
-        <w:t>InnoDB</w:t>
-      </w:r>
-      <w:proofErr w:type="spellEnd"/>
-      <w:r>
-        <w:t xml:space="preserve"> COMMENT = 'For storing the quantity of each ';</w:t>
+        <w:t xml:space="preserve"> NULL DEFAULT NULL ,    PRIMARY KEY  (number)) ENGINE = InnoDB COMMENT = 'For storing the quantity of each ';</w:t>
       </w:r>
     </w:p>
     <w:p>
@@ -321,18 +285,8 @@
           <w:sz w:val="27"/>
           <w:szCs w:val="27"/>
         </w:rPr>
-        <w:t>INSERT INTO inventory (number, description, quantity) VALUES (1, 'windshield w/ polymer', 15</w:t>
-      </w:r>
-      <w:proofErr w:type="gramStart"/>
-      <w:r>
-        <w:rPr>
-          <w:color w:val="000000"/>
-          <w:sz w:val="27"/>
-          <w:szCs w:val="27"/>
-        </w:rPr>
-        <w:t>);</w:t>
-      </w:r>
-      <w:proofErr w:type="gramEnd"/>
+        <w:t>INSERT INTO inventory (number, description, quantity) VALUES (1, 'windshield w/ polymer', 15);</w:t>
+      </w:r>
     </w:p>
     <w:p>
       <w:pPr>
@@ -368,7 +322,6 @@
                 <w:szCs w:val="27"/>
               </w:rPr>
             </w:pPr>
-            <w:proofErr w:type="spellStart"/>
             <w:r>
               <w:rPr>
                 <w:color w:val="000000"/>
@@ -385,7 +338,6 @@
               </w:rPr>
               <w:t>ustomerorder</w:t>
             </w:r>
-            <w:proofErr w:type="spellEnd"/>
           </w:p>
         </w:tc>
       </w:tr>
@@ -403,8 +355,6 @@
                 <w:u w:val="single"/>
               </w:rPr>
             </w:pPr>
-            <w:proofErr w:type="spellStart"/>
-            <w:proofErr w:type="gramStart"/>
             <w:r>
               <w:rPr>
                 <w:color w:val="000000"/>
@@ -423,7 +373,6 @@
               </w:rPr>
               <w:t>Num</w:t>
             </w:r>
-            <w:proofErr w:type="spellEnd"/>
             <w:r>
               <w:rPr>
                 <w:color w:val="000000"/>
@@ -431,17 +380,7 @@
                 <w:szCs w:val="27"/>
                 <w:u w:val="single"/>
               </w:rPr>
-              <w:t>(</w:t>
-            </w:r>
-            <w:proofErr w:type="gramEnd"/>
-            <w:r>
-              <w:rPr>
-                <w:color w:val="000000"/>
-                <w:sz w:val="27"/>
-                <w:szCs w:val="27"/>
-                <w:u w:val="single"/>
-              </w:rPr>
-              <w:t>with hyphens removed)</w:t>
+              <w:t>(with hyphens removed)</w:t>
             </w:r>
           </w:p>
         </w:tc>
@@ -457,7 +396,6 @@
                 <w:szCs w:val="27"/>
               </w:rPr>
             </w:pPr>
-            <w:proofErr w:type="gramStart"/>
             <w:r>
               <w:rPr>
                 <w:rFonts w:ascii="Consolas" w:hAnsi="Consolas"/>
@@ -466,18 +404,7 @@
                 <w:szCs w:val="23"/>
                 <w:shd w:val="clear" w:color="auto" w:fill="FFFFFF"/>
               </w:rPr>
-              <w:t>Int(</w:t>
-            </w:r>
-            <w:proofErr w:type="gramEnd"/>
-            <w:r>
-              <w:rPr>
-                <w:rFonts w:ascii="Consolas" w:hAnsi="Consolas"/>
-                <w:color w:val="000000"/>
-                <w:sz w:val="23"/>
-                <w:szCs w:val="23"/>
-                <w:shd w:val="clear" w:color="auto" w:fill="FFFFFF"/>
-              </w:rPr>
-              <w:t>5)</w:t>
+              <w:t>Int(5)</w:t>
             </w:r>
           </w:p>
         </w:tc>
@@ -569,23 +496,13 @@
                 <w:szCs w:val="27"/>
               </w:rPr>
             </w:pPr>
-            <w:proofErr w:type="gramStart"/>
             <w:r>
               <w:rPr>
                 <w:color w:val="000000"/>
                 <w:sz w:val="27"/>
                 <w:szCs w:val="27"/>
               </w:rPr>
-              <w:t>varchar(</w:t>
-            </w:r>
-            <w:proofErr w:type="gramEnd"/>
-            <w:r>
-              <w:rPr>
-                <w:color w:val="000000"/>
-                <w:sz w:val="27"/>
-                <w:szCs w:val="27"/>
-              </w:rPr>
-              <w:t>50)</w:t>
+              <w:t>varchar(50)</w:t>
             </w:r>
           </w:p>
         </w:tc>
@@ -625,23 +542,13 @@
                 <w:szCs w:val="27"/>
               </w:rPr>
             </w:pPr>
-            <w:proofErr w:type="gramStart"/>
             <w:r>
               <w:rPr>
                 <w:color w:val="000000"/>
                 <w:sz w:val="27"/>
                 <w:szCs w:val="27"/>
               </w:rPr>
-              <w:t>varchar(</w:t>
-            </w:r>
-            <w:proofErr w:type="gramEnd"/>
-            <w:r>
-              <w:rPr>
-                <w:color w:val="000000"/>
-                <w:sz w:val="27"/>
-                <w:szCs w:val="27"/>
-              </w:rPr>
-              <w:t>50)</w:t>
+              <w:t>varchar(50)</w:t>
             </w:r>
           </w:p>
         </w:tc>
@@ -659,7 +566,6 @@
                 <w:szCs w:val="27"/>
               </w:rPr>
             </w:pPr>
-            <w:proofErr w:type="spellStart"/>
             <w:r>
               <w:rPr>
                 <w:color w:val="000000"/>
@@ -668,7 +574,6 @@
               </w:rPr>
               <w:t>shippingAddress</w:t>
             </w:r>
-            <w:proofErr w:type="spellEnd"/>
           </w:p>
         </w:tc>
         <w:tc>
@@ -683,23 +588,13 @@
                 <w:szCs w:val="27"/>
               </w:rPr>
             </w:pPr>
-            <w:proofErr w:type="gramStart"/>
             <w:r>
               <w:rPr>
                 <w:color w:val="000000"/>
                 <w:sz w:val="27"/>
                 <w:szCs w:val="27"/>
               </w:rPr>
-              <w:t>varchar(</w:t>
-            </w:r>
-            <w:proofErr w:type="gramEnd"/>
-            <w:r>
-              <w:rPr>
-                <w:color w:val="000000"/>
-                <w:sz w:val="27"/>
-                <w:szCs w:val="27"/>
-              </w:rPr>
-              <w:t>50)</w:t>
+              <w:t>varchar(50)</w:t>
             </w:r>
           </w:p>
         </w:tc>
@@ -717,7 +612,6 @@
                 <w:szCs w:val="27"/>
               </w:rPr>
             </w:pPr>
-            <w:proofErr w:type="spellStart"/>
             <w:r>
               <w:rPr>
                 <w:color w:val="000000"/>
@@ -726,7 +620,6 @@
               </w:rPr>
               <w:t>orderStatus</w:t>
             </w:r>
-            <w:proofErr w:type="spellEnd"/>
           </w:p>
         </w:tc>
         <w:tc>
@@ -741,23 +634,75 @@
                 <w:szCs w:val="27"/>
               </w:rPr>
             </w:pPr>
-            <w:proofErr w:type="gramStart"/>
             <w:r>
               <w:rPr>
                 <w:color w:val="000000"/>
                 <w:sz w:val="27"/>
                 <w:szCs w:val="27"/>
               </w:rPr>
-              <w:t>varchar(</w:t>
-            </w:r>
-            <w:proofErr w:type="gramEnd"/>
-            <w:r>
+              <w:t>varchar(1) (y or n)</w:t>
+            </w:r>
+          </w:p>
+        </w:tc>
+      </w:tr>
+      <w:tr>
+        <w:tc>
+          <w:tcPr>
+            <w:tcW w:w="4855" w:type="dxa"/>
+          </w:tcPr>
+          <w:p>
+            <w:pPr>
               <w:rPr>
                 <w:color w:val="000000"/>
                 <w:sz w:val="27"/>
                 <w:szCs w:val="27"/>
               </w:rPr>
-              <w:t>1) (y or n)</w:t>
+            </w:pPr>
+            <w:r>
+              <w:rPr>
+                <w:color w:val="000000"/>
+                <w:sz w:val="27"/>
+                <w:szCs w:val="27"/>
+              </w:rPr>
+              <w:t>dateShipped</w:t>
+            </w:r>
+          </w:p>
+        </w:tc>
+        <w:tc>
+          <w:tcPr>
+            <w:tcW w:w="4495" w:type="dxa"/>
+          </w:tcPr>
+          <w:p>
+            <w:pPr>
+              <w:rPr>
+                <w:color w:val="000000"/>
+                <w:sz w:val="27"/>
+                <w:szCs w:val="27"/>
+              </w:rPr>
+            </w:pPr>
+            <w:r>
+              <w:rPr>
+                <w:color w:val="000000"/>
+                <w:sz w:val="27"/>
+                <w:szCs w:val="27"/>
+              </w:rPr>
+              <w:t>D</w:t>
+            </w:r>
+            <w:r>
+              <w:rPr>
+                <w:color w:val="000000"/>
+                <w:sz w:val="27"/>
+                <w:szCs w:val="27"/>
+              </w:rPr>
+              <w:t>ate</w:t>
+            </w:r>
+            <w:r>
+              <w:rPr>
+                <w:color w:val="000000"/>
+                <w:sz w:val="27"/>
+                <w:szCs w:val="27"/>
+              </w:rPr>
+              <w:t xml:space="preserve"> (NULL if not shipped yet)</w:t>
             </w:r>
           </w:p>
         </w:tc>
@@ -803,25 +748,7 @@
           <w:sz w:val="27"/>
           <w:szCs w:val="27"/>
         </w:rPr>
-        <w:t>CREATE TABLE `auto-parts`.`</w:t>
-      </w:r>
-      <w:proofErr w:type="spellStart"/>
-      <w:r>
-        <w:rPr>
-          <w:color w:val="000000"/>
-          <w:sz w:val="27"/>
-          <w:szCs w:val="27"/>
-        </w:rPr>
-        <w:t>customerorder</w:t>
-      </w:r>
-      <w:proofErr w:type="spellEnd"/>
-      <w:r>
-        <w:rPr>
-          <w:color w:val="000000"/>
-          <w:sz w:val="27"/>
-          <w:szCs w:val="27"/>
-        </w:rPr>
-        <w:t xml:space="preserve">` </w:t>
+        <w:t xml:space="preserve">CREATE TABLE `auto-parts`.`customerorder` </w:t>
       </w:r>
       <w:r>
         <w:rPr>
@@ -837,25 +764,7 @@
           <w:sz w:val="27"/>
           <w:szCs w:val="27"/>
         </w:rPr>
-        <w:t>`</w:t>
-      </w:r>
-      <w:proofErr w:type="spellStart"/>
-      <w:r>
-        <w:rPr>
-          <w:color w:val="000000"/>
-          <w:sz w:val="27"/>
-          <w:szCs w:val="27"/>
-        </w:rPr>
-        <w:t>authNum</w:t>
-      </w:r>
-      <w:proofErr w:type="spellEnd"/>
-      <w:r>
-        <w:rPr>
-          <w:color w:val="000000"/>
-          <w:sz w:val="27"/>
-          <w:szCs w:val="27"/>
-        </w:rPr>
-        <w:t>` </w:t>
+        <w:t>`authNum` </w:t>
       </w:r>
       <w:hyperlink r:id="rId9" w:tgtFrame="mysql_doc" w:history="1">
         <w:r>
@@ -915,15 +824,7 @@
           <w:sz w:val="27"/>
           <w:szCs w:val="27"/>
         </w:rPr>
-        <w:t>`date`</w:t>
-      </w:r>
-      <w:r>
-        <w:rPr>
-          <w:color w:val="000000"/>
-          <w:sz w:val="27"/>
-          <w:szCs w:val="27"/>
-        </w:rPr>
-        <w:t xml:space="preserve"> </w:t>
+        <w:t xml:space="preserve">`date` </w:t>
       </w:r>
       <w:hyperlink r:id="rId11" w:tgtFrame="mysql_doc" w:history="1">
         <w:r>
@@ -941,15 +842,7 @@
           <w:sz w:val="27"/>
           <w:szCs w:val="27"/>
         </w:rPr>
-        <w:t xml:space="preserve"> </w:t>
-      </w:r>
-      <w:r>
-        <w:rPr>
-          <w:color w:val="000000"/>
-          <w:sz w:val="27"/>
-          <w:szCs w:val="27"/>
-        </w:rPr>
-        <w:t>NULL</w:t>
+        <w:t xml:space="preserve"> NULL</w:t>
       </w:r>
       <w:r>
         <w:rPr>
@@ -981,59 +874,23 @@
           <w:sz w:val="27"/>
           <w:szCs w:val="27"/>
         </w:rPr>
-        <w:t>CHARACTER SET latin1 COLLATE latin1_swedish_ci NULL DEFAULT NULL ,  `</w:t>
-      </w:r>
-      <w:proofErr w:type="spellStart"/>
-      <w:r>
-        <w:rPr>
-          <w:color w:val="000000"/>
-          <w:sz w:val="27"/>
-          <w:szCs w:val="27"/>
-        </w:rPr>
-        <w:t>shippingAddress</w:t>
-      </w:r>
-      <w:proofErr w:type="spellEnd"/>
-      <w:r>
-        <w:rPr>
-          <w:color w:val="000000"/>
-          <w:sz w:val="27"/>
-          <w:szCs w:val="27"/>
-        </w:rPr>
-        <w:t>` VARCHAR(50)</w:t>
-      </w:r>
-      <w:r>
-        <w:rPr>
-          <w:color w:val="000000"/>
-          <w:sz w:val="27"/>
-          <w:szCs w:val="27"/>
-        </w:rPr>
-        <w:t xml:space="preserve"> </w:t>
-      </w:r>
-      <w:r>
-        <w:rPr>
-          <w:color w:val="000000"/>
-          <w:sz w:val="27"/>
-          <w:szCs w:val="27"/>
-        </w:rPr>
-        <w:t>CHARACTER SET latin1 COLLATE latin1_swedish_ci NULL DEFAULT NULL ,  `</w:t>
-      </w:r>
-      <w:proofErr w:type="spellStart"/>
-      <w:r>
-        <w:rPr>
-          <w:color w:val="000000"/>
-          <w:sz w:val="27"/>
-          <w:szCs w:val="27"/>
-        </w:rPr>
-        <w:t>orderStatus</w:t>
-      </w:r>
-      <w:proofErr w:type="spellEnd"/>
-      <w:r>
-        <w:rPr>
-          <w:color w:val="000000"/>
-          <w:sz w:val="27"/>
-          <w:szCs w:val="27"/>
-        </w:rPr>
-        <w:t>`</w:t>
+        <w:t>CHARACTER SET latin1 COLLATE latin1_swedish_ci NULL DEFAULT NULL ,  `shippingAddress` VARCHAR(50)</w:t>
+      </w:r>
+      <w:r>
+        <w:rPr>
+          <w:color w:val="000000"/>
+          <w:sz w:val="27"/>
+          <w:szCs w:val="27"/>
+        </w:rPr>
+        <w:t xml:space="preserve"> </w:t>
+      </w:r>
+      <w:r>
+        <w:rPr>
+          <w:color w:val="000000"/>
+          <w:sz w:val="27"/>
+          <w:szCs w:val="27"/>
+        </w:rPr>
+        <w:t>CHARACTER SET latin1 COLLATE latin1_swedish_ci NULL DEFAULT NULL ,  `orderStatus`</w:t>
       </w:r>
       <w:r>
         <w:rPr>
@@ -1203,7 +1060,57 @@
           <w:sz w:val="27"/>
           <w:szCs w:val="27"/>
         </w:rPr>
-        <w:t xml:space="preserve">, </w:t>
+        <w:t>,</w:t>
+      </w:r>
+      <w:r>
+        <w:rPr>
+          <w:color w:val="000000"/>
+          <w:sz w:val="27"/>
+          <w:szCs w:val="27"/>
+        </w:rPr>
+        <w:t xml:space="preserve"> </w:t>
+      </w:r>
+      <w:r>
+        <w:rPr>
+          <w:color w:val="000000"/>
+          <w:sz w:val="27"/>
+          <w:szCs w:val="27"/>
+        </w:rPr>
+        <w:t>`dateShipped` </w:t>
+      </w:r>
+      <w:hyperlink r:id="rId17" w:tgtFrame="mysql_doc" w:history="1">
+        <w:r>
+          <w:rPr>
+            <w:color w:val="000000"/>
+            <w:sz w:val="27"/>
+            <w:szCs w:val="27"/>
+          </w:rPr>
+          <w:t>DATE</w:t>
+        </w:r>
+      </w:hyperlink>
+      <w:r>
+        <w:rPr>
+          <w:color w:val="000000"/>
+          <w:sz w:val="27"/>
+          <w:szCs w:val="27"/>
+        </w:rPr>
+        <w:t> NULL</w:t>
+      </w:r>
+      <w:r>
+        <w:rPr>
+          <w:color w:val="000000"/>
+          <w:sz w:val="27"/>
+          <w:szCs w:val="27"/>
+        </w:rPr>
+        <w:t>,</w:t>
+      </w:r>
+      <w:r>
+        <w:rPr>
+          <w:color w:val="000000"/>
+          <w:sz w:val="27"/>
+          <w:szCs w:val="27"/>
+        </w:rPr>
+        <w:t xml:space="preserve"> </w:t>
       </w:r>
       <w:r>
         <w:rPr>
@@ -1245,7 +1152,6 @@
         </w:rPr>
         <w:t>(`</w:t>
       </w:r>
-      <w:proofErr w:type="spellStart"/>
       <w:r>
         <w:rPr>
           <w:color w:val="000000"/>
@@ -1254,7 +1160,6 @@
         </w:rPr>
         <w:t>authNum</w:t>
       </w:r>
-      <w:proofErr w:type="spellEnd"/>
       <w:r>
         <w:rPr>
           <w:color w:val="000000"/>
@@ -1303,23 +1208,13 @@
         </w:rPr>
         <w:t xml:space="preserve"> </w:t>
       </w:r>
-      <w:proofErr w:type="spellStart"/>
-      <w:r>
-        <w:rPr>
-          <w:color w:val="000000"/>
-          <w:sz w:val="27"/>
-          <w:szCs w:val="27"/>
-        </w:rPr>
-        <w:t>InnoDB</w:t>
-      </w:r>
-      <w:proofErr w:type="spellEnd"/>
-      <w:r>
-        <w:rPr>
-          <w:color w:val="000000"/>
-          <w:sz w:val="27"/>
-          <w:szCs w:val="27"/>
-        </w:rPr>
-        <w:t>;</w:t>
+      <w:r>
+        <w:rPr>
+          <w:color w:val="000000"/>
+          <w:sz w:val="27"/>
+          <w:szCs w:val="27"/>
+        </w:rPr>
+        <w:t>InnoDB;</w:t>
       </w:r>
       <w:r>
         <w:rPr>
@@ -1354,7 +1249,6 @@
           <w:szCs w:val="23"/>
           <w:shd w:val="clear" w:color="auto" w:fill="FFFFFF"/>
         </w:rPr>
-        <w:lastRenderedPageBreak/>
         <w:t>INSERT</w:t>
       </w:r>
       <w:r>
@@ -1386,20 +1280,8 @@
           <w:szCs w:val="23"/>
           <w:shd w:val="clear" w:color="auto" w:fill="FFFFFF"/>
         </w:rPr>
-        <w:t> </w:t>
-      </w:r>
-      <w:proofErr w:type="spellStart"/>
-      <w:r>
-        <w:rPr>
-          <w:rFonts w:ascii="Consolas" w:hAnsi="Consolas"/>
-          <w:color w:val="000000"/>
-          <w:sz w:val="23"/>
-          <w:szCs w:val="23"/>
-          <w:shd w:val="clear" w:color="auto" w:fill="FFFFFF"/>
-        </w:rPr>
-        <w:t>customerorder</w:t>
-      </w:r>
-      <w:proofErr w:type="spellEnd"/>
+        <w:t> customerorder</w:t>
+      </w:r>
       <w:r>
         <w:rPr>
           <w:rFonts w:ascii="Consolas" w:hAnsi="Consolas"/>
@@ -1410,7 +1292,6 @@
         </w:rPr>
         <w:t xml:space="preserve"> (</w:t>
       </w:r>
-      <w:proofErr w:type="spellStart"/>
       <w:r>
         <w:rPr>
           <w:color w:val="000000"/>
@@ -1419,60 +1300,15 @@
         </w:rPr>
         <w:t>authNum</w:t>
       </w:r>
-      <w:proofErr w:type="spellEnd"/>
-      <w:r>
-        <w:rPr>
-          <w:rFonts w:ascii="Consolas" w:hAnsi="Consolas"/>
-          <w:color w:val="000000"/>
-          <w:sz w:val="23"/>
-          <w:szCs w:val="23"/>
-          <w:shd w:val="clear" w:color="auto" w:fill="FFFFFF"/>
-        </w:rPr>
-        <w:t xml:space="preserve">, name, email, </w:t>
-      </w:r>
-      <w:proofErr w:type="spellStart"/>
-      <w:r>
-        <w:rPr>
-          <w:rFonts w:ascii="Consolas" w:hAnsi="Consolas"/>
-          <w:color w:val="000000"/>
-          <w:sz w:val="23"/>
-          <w:szCs w:val="23"/>
-          <w:shd w:val="clear" w:color="auto" w:fill="FFFFFF"/>
-        </w:rPr>
-        <w:t>shippingAddress</w:t>
-      </w:r>
-      <w:proofErr w:type="spellEnd"/>
-      <w:r>
-        <w:rPr>
-          <w:rFonts w:ascii="Consolas" w:hAnsi="Consolas"/>
-          <w:color w:val="000000"/>
-          <w:sz w:val="23"/>
-          <w:szCs w:val="23"/>
-          <w:shd w:val="clear" w:color="auto" w:fill="FFFFFF"/>
-        </w:rPr>
-        <w:t xml:space="preserve">, </w:t>
-      </w:r>
-      <w:proofErr w:type="spellStart"/>
-      <w:r>
-        <w:rPr>
-          <w:rFonts w:ascii="Consolas" w:hAnsi="Consolas"/>
-          <w:color w:val="000000"/>
-          <w:sz w:val="23"/>
-          <w:szCs w:val="23"/>
-          <w:shd w:val="clear" w:color="auto" w:fill="FFFFFF"/>
-        </w:rPr>
-        <w:t>orderStatus</w:t>
-      </w:r>
-      <w:proofErr w:type="spellEnd"/>
-      <w:r>
-        <w:rPr>
-          <w:rFonts w:ascii="Consolas" w:hAnsi="Consolas"/>
-          <w:color w:val="000000"/>
-          <w:sz w:val="23"/>
-          <w:szCs w:val="23"/>
-          <w:shd w:val="clear" w:color="auto" w:fill="FFFFFF"/>
-        </w:rPr>
-        <w:t>)</w:t>
+      <w:r>
+        <w:rPr>
+          <w:rFonts w:ascii="Consolas" w:hAnsi="Consolas"/>
+          <w:color w:val="000000"/>
+          <w:sz w:val="23"/>
+          <w:szCs w:val="23"/>
+          <w:shd w:val="clear" w:color="auto" w:fill="FFFFFF"/>
+        </w:rPr>
+        <w:t>, name, email, shippingAddress, orderStatus)</w:t>
       </w:r>
       <w:r>
         <w:rPr>
@@ -1595,31 +1431,8 @@
           <w:szCs w:val="23"/>
           <w:shd w:val="clear" w:color="auto" w:fill="FFFFFF"/>
         </w:rPr>
-        <w:t>'</w:t>
-      </w:r>
-      <w:r>
-        <w:rPr>
-          <w:rStyle w:val="sqlstringcolor"/>
-          <w:rFonts w:ascii="Consolas" w:hAnsi="Consolas"/>
-          <w:color w:val="A52A2A"/>
-          <w:sz w:val="23"/>
-          <w:szCs w:val="23"/>
-          <w:shd w:val="clear" w:color="auto" w:fill="FFFFFF"/>
-        </w:rPr>
-        <w:t>n</w:t>
-      </w:r>
-      <w:r>
-        <w:rPr>
-          <w:rStyle w:val="sqlstringcolor"/>
-          <w:rFonts w:ascii="Consolas" w:hAnsi="Consolas"/>
-          <w:color w:val="A52A2A"/>
-          <w:sz w:val="23"/>
-          <w:szCs w:val="23"/>
-          <w:shd w:val="clear" w:color="auto" w:fill="FFFFFF"/>
-        </w:rPr>
-        <w:t>'</w:t>
-      </w:r>
-      <w:proofErr w:type="gramStart"/>
+        <w:t>'n'</w:t>
+      </w:r>
       <w:r>
         <w:rPr>
           <w:rFonts w:ascii="Consolas" w:hAnsi="Consolas"/>
@@ -1630,7 +1443,6 @@
         </w:rPr>
         <w:t>);</w:t>
       </w:r>
-      <w:proofErr w:type="gramEnd"/>
     </w:p>
     <w:p>
       <w:pPr>
@@ -1820,7 +1632,6 @@
                 <w:shd w:val="clear" w:color="auto" w:fill="FFFFFF"/>
               </w:rPr>
             </w:pPr>
-            <w:proofErr w:type="gramStart"/>
             <w:r>
               <w:rPr>
                 <w:rFonts w:ascii="Consolas" w:hAnsi="Consolas"/>
@@ -1829,18 +1640,7 @@
                 <w:szCs w:val="23"/>
                 <w:shd w:val="clear" w:color="auto" w:fill="FFFFFF"/>
               </w:rPr>
-              <w:t>Int(</w:t>
-            </w:r>
-            <w:proofErr w:type="gramEnd"/>
-            <w:r>
-              <w:rPr>
-                <w:rFonts w:ascii="Consolas" w:hAnsi="Consolas"/>
-                <w:color w:val="000000"/>
-                <w:sz w:val="23"/>
-                <w:szCs w:val="23"/>
-                <w:shd w:val="clear" w:color="auto" w:fill="FFFFFF"/>
-              </w:rPr>
-              <w:t>11)</w:t>
+              <w:t>Int(11)</w:t>
             </w:r>
           </w:p>
         </w:tc>
@@ -1861,7 +1661,6 @@
                 <w:shd w:val="clear" w:color="auto" w:fill="FFFFFF"/>
               </w:rPr>
             </w:pPr>
-            <w:proofErr w:type="spellStart"/>
             <w:r>
               <w:rPr>
                 <w:rFonts w:ascii="Consolas" w:hAnsi="Consolas"/>
@@ -1882,19 +1681,7 @@
                 <w:u w:val="single"/>
                 <w:shd w:val="clear" w:color="auto" w:fill="FFFFFF"/>
               </w:rPr>
-              <w:t>Num</w:t>
-            </w:r>
-            <w:proofErr w:type="spellEnd"/>
-            <w:r>
-              <w:rPr>
-                <w:rFonts w:ascii="Consolas" w:hAnsi="Consolas"/>
-                <w:color w:val="000000"/>
-                <w:sz w:val="23"/>
-                <w:szCs w:val="23"/>
-                <w:u w:val="single"/>
-                <w:shd w:val="clear" w:color="auto" w:fill="FFFFFF"/>
-              </w:rPr>
-              <w:t>* (from customer</w:t>
+              <w:t>Num* (from customer</w:t>
             </w:r>
             <w:r>
               <w:rPr>
@@ -1923,7 +1710,6 @@
                 <w:shd w:val="clear" w:color="auto" w:fill="FFFFFF"/>
               </w:rPr>
             </w:pPr>
-            <w:proofErr w:type="gramStart"/>
             <w:r>
               <w:rPr>
                 <w:rFonts w:ascii="Consolas" w:hAnsi="Consolas"/>
@@ -1932,18 +1718,7 @@
                 <w:szCs w:val="23"/>
                 <w:shd w:val="clear" w:color="auto" w:fill="FFFFFF"/>
               </w:rPr>
-              <w:t>Int(</w:t>
-            </w:r>
-            <w:proofErr w:type="gramEnd"/>
-            <w:r>
-              <w:rPr>
-                <w:rFonts w:ascii="Consolas" w:hAnsi="Consolas"/>
-                <w:color w:val="000000"/>
-                <w:sz w:val="23"/>
-                <w:szCs w:val="23"/>
-                <w:shd w:val="clear" w:color="auto" w:fill="FFFFFF"/>
-              </w:rPr>
-              <w:t>5)</w:t>
+              <w:t>Int(5)</w:t>
             </w:r>
           </w:p>
         </w:tc>
@@ -1989,7 +1764,6 @@
                 <w:shd w:val="clear" w:color="auto" w:fill="FFFFFF"/>
               </w:rPr>
             </w:pPr>
-            <w:proofErr w:type="gramStart"/>
             <w:r>
               <w:rPr>
                 <w:rFonts w:ascii="Consolas" w:hAnsi="Consolas"/>
@@ -1998,18 +1772,7 @@
                 <w:szCs w:val="23"/>
                 <w:shd w:val="clear" w:color="auto" w:fill="FFFFFF"/>
               </w:rPr>
-              <w:t>Int(</w:t>
-            </w:r>
-            <w:proofErr w:type="gramEnd"/>
-            <w:r>
-              <w:rPr>
-                <w:rFonts w:ascii="Consolas" w:hAnsi="Consolas"/>
-                <w:color w:val="000000"/>
-                <w:sz w:val="23"/>
-                <w:szCs w:val="23"/>
-                <w:shd w:val="clear" w:color="auto" w:fill="FFFFFF"/>
-              </w:rPr>
-              <w:t>11)</w:t>
+              <w:t>Int(11)</w:t>
             </w:r>
           </w:p>
         </w:tc>
@@ -2065,41 +1828,7 @@
           <w:szCs w:val="23"/>
           <w:shd w:val="clear" w:color="auto" w:fill="FFFFFF"/>
         </w:rPr>
-        <w:t>CREATE TABLE `auto-parts</w:t>
-      </w:r>
-      <w:proofErr w:type="gramStart"/>
-      <w:r>
-        <w:rPr>
-          <w:rFonts w:ascii="Consolas" w:hAnsi="Consolas"/>
-          <w:color w:val="000000"/>
-          <w:sz w:val="23"/>
-          <w:szCs w:val="23"/>
-          <w:shd w:val="clear" w:color="auto" w:fill="FFFFFF"/>
-        </w:rPr>
-        <w:t>`.`</w:t>
-      </w:r>
-      <w:proofErr w:type="spellStart"/>
-      <w:proofErr w:type="gramEnd"/>
-      <w:r>
-        <w:rPr>
-          <w:rFonts w:ascii="Consolas" w:hAnsi="Consolas"/>
-          <w:color w:val="000000"/>
-          <w:sz w:val="23"/>
-          <w:szCs w:val="23"/>
-          <w:shd w:val="clear" w:color="auto" w:fill="FFFFFF"/>
-        </w:rPr>
-        <w:t>partsordered</w:t>
-      </w:r>
-      <w:proofErr w:type="spellEnd"/>
-      <w:r>
-        <w:rPr>
-          <w:rFonts w:ascii="Consolas" w:hAnsi="Consolas"/>
-          <w:color w:val="000000"/>
-          <w:sz w:val="23"/>
-          <w:szCs w:val="23"/>
-          <w:shd w:val="clear" w:color="auto" w:fill="FFFFFF"/>
-        </w:rPr>
-        <w:t>` ( `number` INT(11) NOT NULL COMMENT 'Part number from legacy database.</w:t>
+        <w:t>CREATE TABLE `auto-parts`.`partsordered` ( `number` INT(11) NOT NULL COMMENT 'Part number from legacy database.</w:t>
       </w:r>
       <w:r>
         <w:rPr>
@@ -2111,29 +1840,16 @@
         </w:rPr>
         <w:t xml:space="preserve"> Reference from parts table.</w:t>
       </w:r>
-      <w:proofErr w:type="gramStart"/>
-      <w:r>
-        <w:rPr>
-          <w:rFonts w:ascii="Consolas" w:hAnsi="Consolas"/>
-          <w:color w:val="000000"/>
-          <w:sz w:val="23"/>
-          <w:szCs w:val="23"/>
-          <w:shd w:val="clear" w:color="auto" w:fill="FFFFFF"/>
-        </w:rPr>
-        <w:t>' ,</w:t>
-      </w:r>
-      <w:proofErr w:type="gramEnd"/>
-      <w:r>
-        <w:rPr>
-          <w:rFonts w:ascii="Consolas" w:hAnsi="Consolas"/>
-          <w:color w:val="000000"/>
-          <w:sz w:val="23"/>
-          <w:szCs w:val="23"/>
-          <w:shd w:val="clear" w:color="auto" w:fill="FFFFFF"/>
-        </w:rPr>
-        <w:t xml:space="preserve">  `</w:t>
-      </w:r>
-      <w:proofErr w:type="spellStart"/>
+      <w:r>
+        <w:rPr>
+          <w:rFonts w:ascii="Consolas" w:hAnsi="Consolas"/>
+          <w:color w:val="000000"/>
+          <w:sz w:val="23"/>
+          <w:szCs w:val="23"/>
+          <w:shd w:val="clear" w:color="auto" w:fill="FFFFFF"/>
+        </w:rPr>
+        <w:t>' ,  `</w:t>
+      </w:r>
       <w:r>
         <w:rPr>
           <w:rFonts w:ascii="Consolas" w:hAnsi="Consolas"/>
@@ -2152,60 +1868,301 @@
           <w:szCs w:val="23"/>
           <w:shd w:val="clear" w:color="auto" w:fill="FFFFFF"/>
         </w:rPr>
+        <w:t xml:space="preserve">Num` </w:t>
+      </w:r>
+      <w:r>
+        <w:rPr>
+          <w:rFonts w:ascii="Consolas" w:hAnsi="Consolas"/>
+          <w:color w:val="000000"/>
+          <w:sz w:val="23"/>
+          <w:szCs w:val="23"/>
+          <w:shd w:val="clear" w:color="auto" w:fill="FFFFFF"/>
+        </w:rPr>
+        <w:t>INT(</w:t>
+      </w:r>
+      <w:r>
+        <w:rPr>
+          <w:rFonts w:ascii="Consolas" w:hAnsi="Consolas"/>
+          <w:color w:val="000000"/>
+          <w:sz w:val="23"/>
+          <w:szCs w:val="23"/>
+          <w:shd w:val="clear" w:color="auto" w:fill="FFFFFF"/>
+        </w:rPr>
+        <w:t>5</w:t>
+      </w:r>
+      <w:r>
+        <w:rPr>
+          <w:rFonts w:ascii="Consolas" w:hAnsi="Consolas"/>
+          <w:color w:val="000000"/>
+          <w:sz w:val="23"/>
+          <w:szCs w:val="23"/>
+          <w:shd w:val="clear" w:color="auto" w:fill="FFFFFF"/>
+        </w:rPr>
+        <w:t xml:space="preserve">) </w:t>
+      </w:r>
+      <w:r>
+        <w:rPr>
+          <w:rFonts w:ascii="Consolas" w:hAnsi="Consolas"/>
+          <w:color w:val="000000"/>
+          <w:sz w:val="23"/>
+          <w:szCs w:val="23"/>
+          <w:shd w:val="clear" w:color="auto" w:fill="FFFFFF"/>
+        </w:rPr>
+        <w:t>NOT NULL COMMENT 'passed from customer facing interface after credit card authorization.' ,  `quant` INT NULL DEFAULT NULL ,    PRIMARY KEY  (`number`, `</w:t>
+      </w:r>
+      <w:r>
+        <w:rPr>
+          <w:rFonts w:ascii="Consolas" w:hAnsi="Consolas"/>
+          <w:color w:val="000000"/>
+          <w:sz w:val="23"/>
+          <w:szCs w:val="23"/>
+          <w:shd w:val="clear" w:color="auto" w:fill="FFFFFF"/>
+        </w:rPr>
+        <w:t>auth</w:t>
+      </w:r>
+      <w:r>
+        <w:rPr>
+          <w:rFonts w:ascii="Consolas" w:hAnsi="Consolas"/>
+          <w:color w:val="000000"/>
+          <w:sz w:val="23"/>
+          <w:szCs w:val="23"/>
+          <w:shd w:val="clear" w:color="auto" w:fill="FFFFFF"/>
+        </w:rPr>
         <w:t>Num</w:t>
       </w:r>
-      <w:proofErr w:type="spellEnd"/>
-      <w:r>
-        <w:rPr>
-          <w:rFonts w:ascii="Consolas" w:hAnsi="Consolas"/>
-          <w:color w:val="000000"/>
-          <w:sz w:val="23"/>
-          <w:szCs w:val="23"/>
-          <w:shd w:val="clear" w:color="auto" w:fill="FFFFFF"/>
-        </w:rPr>
-        <w:t xml:space="preserve">` </w:t>
-      </w:r>
-      <w:r>
-        <w:rPr>
-          <w:rFonts w:ascii="Consolas" w:hAnsi="Consolas"/>
-          <w:color w:val="000000"/>
-          <w:sz w:val="23"/>
-          <w:szCs w:val="23"/>
-          <w:shd w:val="clear" w:color="auto" w:fill="FFFFFF"/>
-        </w:rPr>
-        <w:t>INT(</w:t>
-      </w:r>
-      <w:r>
-        <w:rPr>
-          <w:rFonts w:ascii="Consolas" w:hAnsi="Consolas"/>
-          <w:color w:val="000000"/>
-          <w:sz w:val="23"/>
-          <w:szCs w:val="23"/>
-          <w:shd w:val="clear" w:color="auto" w:fill="FFFFFF"/>
-        </w:rPr>
-        <w:t>5</w:t>
-      </w:r>
-      <w:r>
-        <w:rPr>
-          <w:rFonts w:ascii="Consolas" w:hAnsi="Consolas"/>
-          <w:color w:val="000000"/>
-          <w:sz w:val="23"/>
-          <w:szCs w:val="23"/>
-          <w:shd w:val="clear" w:color="auto" w:fill="FFFFFF"/>
-        </w:rPr>
-        <w:t xml:space="preserve">) </w:t>
-      </w:r>
-      <w:r>
-        <w:rPr>
-          <w:rFonts w:ascii="Consolas" w:hAnsi="Consolas"/>
-          <w:color w:val="000000"/>
-          <w:sz w:val="23"/>
-          <w:szCs w:val="23"/>
-          <w:shd w:val="clear" w:color="auto" w:fill="FFFFFF"/>
-        </w:rPr>
-        <w:t>NOT NULL COMMENT 'passed from customer facing interface after credit card authorization.' ,  `quant` INT NULL DEFAULT NULL ,    PRIMARY KEY  (`number`, `</w:t>
-      </w:r>
-      <w:proofErr w:type="spellStart"/>
+      <w:r>
+        <w:rPr>
+          <w:rFonts w:ascii="Consolas" w:hAnsi="Consolas"/>
+          <w:color w:val="000000"/>
+          <w:sz w:val="23"/>
+          <w:szCs w:val="23"/>
+          <w:shd w:val="clear" w:color="auto" w:fill="FFFFFF"/>
+        </w:rPr>
+        <w:t>`)</w:t>
+      </w:r>
+      <w:r>
+        <w:rPr>
+          <w:rFonts w:ascii="Consolas" w:hAnsi="Consolas"/>
+          <w:color w:val="000000"/>
+          <w:sz w:val="23"/>
+          <w:szCs w:val="23"/>
+          <w:shd w:val="clear" w:color="auto" w:fill="FFFFFF"/>
+        </w:rPr>
+        <w:t>,</w:t>
+      </w:r>
+      <w:r>
+        <w:rPr>
+          <w:rFonts w:ascii="Consolas" w:hAnsi="Consolas"/>
+          <w:color w:val="000000"/>
+          <w:sz w:val="23"/>
+          <w:szCs w:val="23"/>
+          <w:shd w:val="clear" w:color="auto" w:fill="FFFFFF"/>
+        </w:rPr>
+        <w:t xml:space="preserve"> </w:t>
+      </w:r>
+      <w:r>
+        <w:rPr>
+          <w:color w:val="000000"/>
+          <w:sz w:val="23"/>
+          <w:szCs w:val="23"/>
+          <w:shd w:val="clear" w:color="auto" w:fill="FFFFFF"/>
+        </w:rPr>
+        <w:t>FOREIGN</w:t>
+      </w:r>
+      <w:r>
+        <w:rPr>
+          <w:rFonts w:ascii="Consolas" w:hAnsi="Consolas"/>
+          <w:color w:val="000000"/>
+          <w:sz w:val="23"/>
+          <w:szCs w:val="23"/>
+          <w:shd w:val="clear" w:color="auto" w:fill="FFFFFF"/>
+        </w:rPr>
+        <w:t xml:space="preserve"> </w:t>
+      </w:r>
+      <w:r>
+        <w:rPr>
+          <w:color w:val="000000"/>
+          <w:sz w:val="23"/>
+          <w:szCs w:val="23"/>
+          <w:shd w:val="clear" w:color="auto" w:fill="FFFFFF"/>
+        </w:rPr>
+        <w:t>KEY</w:t>
+      </w:r>
+      <w:r>
+        <w:rPr>
+          <w:rFonts w:ascii="Consolas" w:hAnsi="Consolas"/>
+          <w:color w:val="000000"/>
+          <w:sz w:val="23"/>
+          <w:szCs w:val="23"/>
+          <w:shd w:val="clear" w:color="auto" w:fill="FFFFFF"/>
+        </w:rPr>
+        <w:t xml:space="preserve"> </w:t>
+      </w:r>
+      <w:r>
+        <w:rPr>
+          <w:color w:val="000000"/>
+          <w:sz w:val="23"/>
+          <w:szCs w:val="23"/>
+          <w:shd w:val="clear" w:color="auto" w:fill="FFFFFF"/>
+        </w:rPr>
+        <w:t>(</w:t>
+      </w:r>
+      <w:r>
+        <w:rPr>
+          <w:rFonts w:ascii="Consolas" w:hAnsi="Consolas"/>
+          <w:color w:val="000000"/>
+          <w:sz w:val="23"/>
+          <w:szCs w:val="23"/>
+          <w:shd w:val="clear" w:color="auto" w:fill="FFFFFF"/>
+        </w:rPr>
+        <w:t>`number`</w:t>
+      </w:r>
+      <w:r>
+        <w:rPr>
+          <w:color w:val="000000"/>
+          <w:sz w:val="23"/>
+          <w:szCs w:val="23"/>
+          <w:shd w:val="clear" w:color="auto" w:fill="FFFFFF"/>
+        </w:rPr>
+        <w:t>)</w:t>
+      </w:r>
+      <w:r>
+        <w:rPr>
+          <w:rFonts w:ascii="Consolas" w:hAnsi="Consolas"/>
+          <w:color w:val="000000"/>
+          <w:sz w:val="23"/>
+          <w:szCs w:val="23"/>
+          <w:shd w:val="clear" w:color="auto" w:fill="FFFFFF"/>
+        </w:rPr>
+        <w:t xml:space="preserve"> </w:t>
+      </w:r>
+      <w:r>
+        <w:rPr>
+          <w:color w:val="000000"/>
+          <w:sz w:val="23"/>
+          <w:szCs w:val="23"/>
+          <w:shd w:val="clear" w:color="auto" w:fill="FFFFFF"/>
+        </w:rPr>
+        <w:t>REFERENCES</w:t>
+      </w:r>
+      <w:r>
+        <w:rPr>
+          <w:rFonts w:ascii="Consolas" w:hAnsi="Consolas"/>
+          <w:color w:val="000000"/>
+          <w:sz w:val="23"/>
+          <w:szCs w:val="23"/>
+          <w:shd w:val="clear" w:color="auto" w:fill="FFFFFF"/>
+        </w:rPr>
+        <w:t xml:space="preserve"> </w:t>
+      </w:r>
+      <w:r>
+        <w:t>inventory</w:t>
+      </w:r>
+      <w:r>
+        <w:rPr>
+          <w:color w:val="000000"/>
+          <w:sz w:val="23"/>
+          <w:szCs w:val="23"/>
+          <w:shd w:val="clear" w:color="auto" w:fill="FFFFFF"/>
+        </w:rPr>
+        <w:t>(</w:t>
+      </w:r>
+      <w:r>
+        <w:rPr>
+          <w:rFonts w:ascii="Consolas" w:hAnsi="Consolas"/>
+          <w:color w:val="000000"/>
+          <w:sz w:val="23"/>
+          <w:szCs w:val="23"/>
+          <w:shd w:val="clear" w:color="auto" w:fill="FFFFFF"/>
+        </w:rPr>
+        <w:t>`number`</w:t>
+      </w:r>
+      <w:r>
+        <w:rPr>
+          <w:color w:val="000000"/>
+          <w:sz w:val="23"/>
+          <w:szCs w:val="23"/>
+          <w:shd w:val="clear" w:color="auto" w:fill="FFFFFF"/>
+        </w:rPr>
+        <w:t>)</w:t>
+      </w:r>
+      <w:r>
+        <w:rPr>
+          <w:rFonts w:ascii="Consolas" w:hAnsi="Consolas"/>
+          <w:color w:val="000000"/>
+          <w:sz w:val="23"/>
+          <w:szCs w:val="23"/>
+          <w:shd w:val="clear" w:color="auto" w:fill="FFFFFF"/>
+        </w:rPr>
+        <w:t>,</w:t>
+      </w:r>
+      <w:r>
+        <w:rPr>
+          <w:rFonts w:ascii="Consolas" w:hAnsi="Consolas"/>
+          <w:color w:val="000000"/>
+          <w:sz w:val="23"/>
+          <w:szCs w:val="23"/>
+          <w:shd w:val="clear" w:color="auto" w:fill="FFFFFF"/>
+        </w:rPr>
+        <w:t xml:space="preserve"> </w:t>
+      </w:r>
+      <w:r>
+        <w:rPr>
+          <w:color w:val="000000"/>
+          <w:sz w:val="23"/>
+          <w:szCs w:val="23"/>
+          <w:shd w:val="clear" w:color="auto" w:fill="FFFFFF"/>
+        </w:rPr>
+        <w:t>FOREIGN</w:t>
+      </w:r>
+      <w:r>
+        <w:rPr>
+          <w:rFonts w:ascii="Consolas" w:hAnsi="Consolas"/>
+          <w:color w:val="000000"/>
+          <w:sz w:val="23"/>
+          <w:szCs w:val="23"/>
+          <w:shd w:val="clear" w:color="auto" w:fill="FFFFFF"/>
+        </w:rPr>
+        <w:t xml:space="preserve"> </w:t>
+      </w:r>
+      <w:r>
+        <w:rPr>
+          <w:color w:val="000000"/>
+          <w:sz w:val="23"/>
+          <w:szCs w:val="23"/>
+          <w:shd w:val="clear" w:color="auto" w:fill="FFFFFF"/>
+        </w:rPr>
+        <w:t>KEY</w:t>
+      </w:r>
+      <w:r>
+        <w:rPr>
+          <w:rFonts w:ascii="Consolas" w:hAnsi="Consolas"/>
+          <w:color w:val="000000"/>
+          <w:sz w:val="23"/>
+          <w:szCs w:val="23"/>
+          <w:shd w:val="clear" w:color="auto" w:fill="FFFFFF"/>
+        </w:rPr>
+        <w:t xml:space="preserve"> </w:t>
+      </w:r>
+      <w:r>
+        <w:rPr>
+          <w:color w:val="000000"/>
+          <w:sz w:val="23"/>
+          <w:szCs w:val="23"/>
+          <w:shd w:val="clear" w:color="auto" w:fill="FFFFFF"/>
+        </w:rPr>
+        <w:t>(</w:t>
+      </w:r>
+      <w:r>
+        <w:rPr>
+          <w:rFonts w:ascii="Consolas" w:hAnsi="Consolas"/>
+          <w:color w:val="000000"/>
+          <w:sz w:val="23"/>
+          <w:szCs w:val="23"/>
+          <w:shd w:val="clear" w:color="auto" w:fill="FFFFFF"/>
+        </w:rPr>
+        <w:t>`</w:t>
+      </w:r>
       <w:r>
         <w:rPr>
           <w:rFonts w:ascii="Consolas" w:hAnsi="Consolas"/>
@@ -2224,76 +2181,53 @@
           <w:szCs w:val="23"/>
           <w:shd w:val="clear" w:color="auto" w:fill="FFFFFF"/>
         </w:rPr>
-        <w:t>Num</w:t>
-      </w:r>
-      <w:proofErr w:type="spellEnd"/>
-      <w:r>
-        <w:rPr>
-          <w:rFonts w:ascii="Consolas" w:hAnsi="Consolas"/>
-          <w:color w:val="000000"/>
-          <w:sz w:val="23"/>
-          <w:szCs w:val="23"/>
-          <w:shd w:val="clear" w:color="auto" w:fill="FFFFFF"/>
-        </w:rPr>
-        <w:t>`)</w:t>
-      </w:r>
-      <w:r>
-        <w:rPr>
-          <w:rFonts w:ascii="Consolas" w:hAnsi="Consolas"/>
-          <w:color w:val="000000"/>
-          <w:sz w:val="23"/>
-          <w:szCs w:val="23"/>
-          <w:shd w:val="clear" w:color="auto" w:fill="FFFFFF"/>
-        </w:rPr>
-        <w:t>,</w:t>
-      </w:r>
-      <w:r>
-        <w:rPr>
-          <w:rFonts w:ascii="Consolas" w:hAnsi="Consolas"/>
-          <w:color w:val="000000"/>
-          <w:sz w:val="23"/>
-          <w:szCs w:val="23"/>
-          <w:shd w:val="clear" w:color="auto" w:fill="FFFFFF"/>
-        </w:rPr>
-        <w:t xml:space="preserve"> </w:t>
-      </w:r>
-      <w:r>
-        <w:rPr>
-          <w:color w:val="000000"/>
-          <w:sz w:val="23"/>
-          <w:szCs w:val="23"/>
-          <w:shd w:val="clear" w:color="auto" w:fill="FFFFFF"/>
-        </w:rPr>
-        <w:t>FOREIGN</w:t>
-      </w:r>
-      <w:r>
-        <w:rPr>
-          <w:rFonts w:ascii="Consolas" w:hAnsi="Consolas"/>
-          <w:color w:val="000000"/>
-          <w:sz w:val="23"/>
-          <w:szCs w:val="23"/>
-          <w:shd w:val="clear" w:color="auto" w:fill="FFFFFF"/>
-        </w:rPr>
-        <w:t xml:space="preserve"> </w:t>
-      </w:r>
-      <w:r>
-        <w:rPr>
-          <w:color w:val="000000"/>
-          <w:sz w:val="23"/>
-          <w:szCs w:val="23"/>
-          <w:shd w:val="clear" w:color="auto" w:fill="FFFFFF"/>
-        </w:rPr>
-        <w:t>KEY</w:t>
-      </w:r>
-      <w:r>
-        <w:rPr>
-          <w:rFonts w:ascii="Consolas" w:hAnsi="Consolas"/>
-          <w:color w:val="000000"/>
-          <w:sz w:val="23"/>
-          <w:szCs w:val="23"/>
-          <w:shd w:val="clear" w:color="auto" w:fill="FFFFFF"/>
-        </w:rPr>
-        <w:t xml:space="preserve"> </w:t>
+        <w:t>Num`</w:t>
+      </w:r>
+      <w:r>
+        <w:rPr>
+          <w:color w:val="000000"/>
+          <w:sz w:val="23"/>
+          <w:szCs w:val="23"/>
+          <w:shd w:val="clear" w:color="auto" w:fill="FFFFFF"/>
+        </w:rPr>
+        <w:t>)</w:t>
+      </w:r>
+      <w:r>
+        <w:rPr>
+          <w:rFonts w:ascii="Consolas" w:hAnsi="Consolas"/>
+          <w:color w:val="000000"/>
+          <w:sz w:val="23"/>
+          <w:szCs w:val="23"/>
+          <w:shd w:val="clear" w:color="auto" w:fill="FFFFFF"/>
+        </w:rPr>
+        <w:t xml:space="preserve"> </w:t>
+      </w:r>
+      <w:r>
+        <w:rPr>
+          <w:color w:val="000000"/>
+          <w:sz w:val="23"/>
+          <w:szCs w:val="23"/>
+          <w:shd w:val="clear" w:color="auto" w:fill="FFFFFF"/>
+        </w:rPr>
+        <w:t>REFERENCES</w:t>
+      </w:r>
+      <w:r>
+        <w:rPr>
+          <w:rFonts w:ascii="Consolas" w:hAnsi="Consolas"/>
+          <w:color w:val="000000"/>
+          <w:sz w:val="23"/>
+          <w:szCs w:val="23"/>
+          <w:shd w:val="clear" w:color="auto" w:fill="FFFFFF"/>
+        </w:rPr>
+        <w:t xml:space="preserve"> </w:t>
+      </w:r>
+      <w:r>
+        <w:rPr>
+          <w:color w:val="000000"/>
+          <w:sz w:val="27"/>
+          <w:szCs w:val="27"/>
+        </w:rPr>
+        <w:t>customerorder</w:t>
       </w:r>
       <w:r>
         <w:rPr>
@@ -2312,7 +2246,27 @@
           <w:szCs w:val="23"/>
           <w:shd w:val="clear" w:color="auto" w:fill="FFFFFF"/>
         </w:rPr>
-        <w:t>`number`</w:t>
+        <w:t>`</w:t>
+      </w:r>
+      <w:r>
+        <w:rPr>
+          <w:rFonts w:ascii="Consolas" w:hAnsi="Consolas"/>
+          <w:color w:val="000000"/>
+          <w:sz w:val="23"/>
+          <w:szCs w:val="23"/>
+          <w:shd w:val="clear" w:color="auto" w:fill="FFFFFF"/>
+        </w:rPr>
+        <w:t>auth</w:t>
+      </w:r>
+      <w:r>
+        <w:rPr>
+          <w:rFonts w:ascii="Consolas" w:hAnsi="Consolas"/>
+          <w:color w:val="000000"/>
+          <w:sz w:val="23"/>
+          <w:szCs w:val="23"/>
+          <w:shd w:val="clear" w:color="auto" w:fill="FFFFFF"/>
+        </w:rPr>
+        <w:t>Num`</w:t>
       </w:r>
       <w:r>
         <w:rPr>
@@ -2331,306 +2285,7 @@
           <w:szCs w:val="23"/>
           <w:shd w:val="clear" w:color="auto" w:fill="FFFFFF"/>
         </w:rPr>
-        <w:t xml:space="preserve"> </w:t>
-      </w:r>
-      <w:r>
-        <w:rPr>
-          <w:color w:val="000000"/>
-          <w:sz w:val="23"/>
-          <w:szCs w:val="23"/>
-          <w:shd w:val="clear" w:color="auto" w:fill="FFFFFF"/>
-        </w:rPr>
-        <w:t>REFERENCES</w:t>
-      </w:r>
-      <w:r>
-        <w:rPr>
-          <w:rFonts w:ascii="Consolas" w:hAnsi="Consolas"/>
-          <w:color w:val="000000"/>
-          <w:sz w:val="23"/>
-          <w:szCs w:val="23"/>
-          <w:shd w:val="clear" w:color="auto" w:fill="FFFFFF"/>
-        </w:rPr>
-        <w:t xml:space="preserve"> </w:t>
-      </w:r>
-      <w:r>
-        <w:t>inventory</w:t>
-      </w:r>
-      <w:r>
-        <w:rPr>
-          <w:color w:val="000000"/>
-          <w:sz w:val="23"/>
-          <w:szCs w:val="23"/>
-          <w:shd w:val="clear" w:color="auto" w:fill="FFFFFF"/>
-        </w:rPr>
-        <w:t>(</w:t>
-      </w:r>
-      <w:r>
-        <w:rPr>
-          <w:rFonts w:ascii="Consolas" w:hAnsi="Consolas"/>
-          <w:color w:val="000000"/>
-          <w:sz w:val="23"/>
-          <w:szCs w:val="23"/>
-          <w:shd w:val="clear" w:color="auto" w:fill="FFFFFF"/>
-        </w:rPr>
-        <w:t>`number`</w:t>
-      </w:r>
-      <w:r>
-        <w:rPr>
-          <w:color w:val="000000"/>
-          <w:sz w:val="23"/>
-          <w:szCs w:val="23"/>
-          <w:shd w:val="clear" w:color="auto" w:fill="FFFFFF"/>
-        </w:rPr>
-        <w:t>)</w:t>
-      </w:r>
-      <w:r>
-        <w:rPr>
-          <w:rFonts w:ascii="Consolas" w:hAnsi="Consolas"/>
-          <w:color w:val="000000"/>
-          <w:sz w:val="23"/>
-          <w:szCs w:val="23"/>
-          <w:shd w:val="clear" w:color="auto" w:fill="FFFFFF"/>
-        </w:rPr>
-        <w:t>,</w:t>
-      </w:r>
-      <w:r>
-        <w:rPr>
-          <w:rFonts w:ascii="Consolas" w:hAnsi="Consolas"/>
-          <w:color w:val="000000"/>
-          <w:sz w:val="23"/>
-          <w:szCs w:val="23"/>
-          <w:shd w:val="clear" w:color="auto" w:fill="FFFFFF"/>
-        </w:rPr>
-        <w:t xml:space="preserve"> </w:t>
-      </w:r>
-      <w:r>
-        <w:rPr>
-          <w:color w:val="000000"/>
-          <w:sz w:val="23"/>
-          <w:szCs w:val="23"/>
-          <w:shd w:val="clear" w:color="auto" w:fill="FFFFFF"/>
-        </w:rPr>
-        <w:t>FOREIGN</w:t>
-      </w:r>
-      <w:r>
-        <w:rPr>
-          <w:rFonts w:ascii="Consolas" w:hAnsi="Consolas"/>
-          <w:color w:val="000000"/>
-          <w:sz w:val="23"/>
-          <w:szCs w:val="23"/>
-          <w:shd w:val="clear" w:color="auto" w:fill="FFFFFF"/>
-        </w:rPr>
-        <w:t xml:space="preserve"> </w:t>
-      </w:r>
-      <w:r>
-        <w:rPr>
-          <w:color w:val="000000"/>
-          <w:sz w:val="23"/>
-          <w:szCs w:val="23"/>
-          <w:shd w:val="clear" w:color="auto" w:fill="FFFFFF"/>
-        </w:rPr>
-        <w:t>KEY</w:t>
-      </w:r>
-      <w:r>
-        <w:rPr>
-          <w:rFonts w:ascii="Consolas" w:hAnsi="Consolas"/>
-          <w:color w:val="000000"/>
-          <w:sz w:val="23"/>
-          <w:szCs w:val="23"/>
-          <w:shd w:val="clear" w:color="auto" w:fill="FFFFFF"/>
-        </w:rPr>
-        <w:t xml:space="preserve"> </w:t>
-      </w:r>
-      <w:r>
-        <w:rPr>
-          <w:color w:val="000000"/>
-          <w:sz w:val="23"/>
-          <w:szCs w:val="23"/>
-          <w:shd w:val="clear" w:color="auto" w:fill="FFFFFF"/>
-        </w:rPr>
-        <w:t>(</w:t>
-      </w:r>
-      <w:r>
-        <w:rPr>
-          <w:rFonts w:ascii="Consolas" w:hAnsi="Consolas"/>
-          <w:color w:val="000000"/>
-          <w:sz w:val="23"/>
-          <w:szCs w:val="23"/>
-          <w:shd w:val="clear" w:color="auto" w:fill="FFFFFF"/>
-        </w:rPr>
-        <w:t>`</w:t>
-      </w:r>
-      <w:proofErr w:type="spellStart"/>
-      <w:r>
-        <w:rPr>
-          <w:rFonts w:ascii="Consolas" w:hAnsi="Consolas"/>
-          <w:color w:val="000000"/>
-          <w:sz w:val="23"/>
-          <w:szCs w:val="23"/>
-          <w:shd w:val="clear" w:color="auto" w:fill="FFFFFF"/>
-        </w:rPr>
-        <w:t>auth</w:t>
-      </w:r>
-      <w:r>
-        <w:rPr>
-          <w:rFonts w:ascii="Consolas" w:hAnsi="Consolas"/>
-          <w:color w:val="000000"/>
-          <w:sz w:val="23"/>
-          <w:szCs w:val="23"/>
-          <w:shd w:val="clear" w:color="auto" w:fill="FFFFFF"/>
-        </w:rPr>
-        <w:t>Num</w:t>
-      </w:r>
-      <w:proofErr w:type="spellEnd"/>
-      <w:r>
-        <w:rPr>
-          <w:rFonts w:ascii="Consolas" w:hAnsi="Consolas"/>
-          <w:color w:val="000000"/>
-          <w:sz w:val="23"/>
-          <w:szCs w:val="23"/>
-          <w:shd w:val="clear" w:color="auto" w:fill="FFFFFF"/>
-        </w:rPr>
-        <w:t>`</w:t>
-      </w:r>
-      <w:r>
-        <w:rPr>
-          <w:color w:val="000000"/>
-          <w:sz w:val="23"/>
-          <w:szCs w:val="23"/>
-          <w:shd w:val="clear" w:color="auto" w:fill="FFFFFF"/>
-        </w:rPr>
-        <w:t>)</w:t>
-      </w:r>
-      <w:r>
-        <w:rPr>
-          <w:rFonts w:ascii="Consolas" w:hAnsi="Consolas"/>
-          <w:color w:val="000000"/>
-          <w:sz w:val="23"/>
-          <w:szCs w:val="23"/>
-          <w:shd w:val="clear" w:color="auto" w:fill="FFFFFF"/>
-        </w:rPr>
-        <w:t xml:space="preserve"> </w:t>
-      </w:r>
-      <w:r>
-        <w:rPr>
-          <w:color w:val="000000"/>
-          <w:sz w:val="23"/>
-          <w:szCs w:val="23"/>
-          <w:shd w:val="clear" w:color="auto" w:fill="FFFFFF"/>
-        </w:rPr>
-        <w:t>REFERENCES</w:t>
-      </w:r>
-      <w:r>
-        <w:rPr>
-          <w:rFonts w:ascii="Consolas" w:hAnsi="Consolas"/>
-          <w:color w:val="000000"/>
-          <w:sz w:val="23"/>
-          <w:szCs w:val="23"/>
-          <w:shd w:val="clear" w:color="auto" w:fill="FFFFFF"/>
-        </w:rPr>
-        <w:t xml:space="preserve"> </w:t>
-      </w:r>
-      <w:proofErr w:type="spellStart"/>
-      <w:r>
-        <w:rPr>
-          <w:color w:val="000000"/>
-          <w:sz w:val="27"/>
-          <w:szCs w:val="27"/>
-        </w:rPr>
-        <w:t>customerorder</w:t>
-      </w:r>
-      <w:proofErr w:type="spellEnd"/>
-      <w:r>
-        <w:rPr>
-          <w:color w:val="000000"/>
-          <w:sz w:val="23"/>
-          <w:szCs w:val="23"/>
-          <w:shd w:val="clear" w:color="auto" w:fill="FFFFFF"/>
-        </w:rPr>
-        <w:t>(</w:t>
-      </w:r>
-      <w:r>
-        <w:rPr>
-          <w:rFonts w:ascii="Consolas" w:hAnsi="Consolas"/>
-          <w:color w:val="000000"/>
-          <w:sz w:val="23"/>
-          <w:szCs w:val="23"/>
-          <w:shd w:val="clear" w:color="auto" w:fill="FFFFFF"/>
-        </w:rPr>
-        <w:t>`</w:t>
-      </w:r>
-      <w:proofErr w:type="spellStart"/>
-      <w:r>
-        <w:rPr>
-          <w:rFonts w:ascii="Consolas" w:hAnsi="Consolas"/>
-          <w:color w:val="000000"/>
-          <w:sz w:val="23"/>
-          <w:szCs w:val="23"/>
-          <w:shd w:val="clear" w:color="auto" w:fill="FFFFFF"/>
-        </w:rPr>
-        <w:t>auth</w:t>
-      </w:r>
-      <w:r>
-        <w:rPr>
-          <w:rFonts w:ascii="Consolas" w:hAnsi="Consolas"/>
-          <w:color w:val="000000"/>
-          <w:sz w:val="23"/>
-          <w:szCs w:val="23"/>
-          <w:shd w:val="clear" w:color="auto" w:fill="FFFFFF"/>
-        </w:rPr>
-        <w:t>Num</w:t>
-      </w:r>
-      <w:proofErr w:type="spellEnd"/>
-      <w:r>
-        <w:rPr>
-          <w:rFonts w:ascii="Consolas" w:hAnsi="Consolas"/>
-          <w:color w:val="000000"/>
-          <w:sz w:val="23"/>
-          <w:szCs w:val="23"/>
-          <w:shd w:val="clear" w:color="auto" w:fill="FFFFFF"/>
-        </w:rPr>
-        <w:t>`</w:t>
-      </w:r>
-      <w:r>
-        <w:rPr>
-          <w:color w:val="000000"/>
-          <w:sz w:val="23"/>
-          <w:szCs w:val="23"/>
-          <w:shd w:val="clear" w:color="auto" w:fill="FFFFFF"/>
-        </w:rPr>
-        <w:t>)</w:t>
-      </w:r>
-      <w:r>
-        <w:rPr>
-          <w:rFonts w:ascii="Consolas" w:hAnsi="Consolas"/>
-          <w:color w:val="000000"/>
-          <w:sz w:val="23"/>
-          <w:szCs w:val="23"/>
-          <w:shd w:val="clear" w:color="auto" w:fill="FFFFFF"/>
-        </w:rPr>
-        <w:t xml:space="preserve">) ENGINE = </w:t>
-      </w:r>
-      <w:proofErr w:type="spellStart"/>
-      <w:r>
-        <w:rPr>
-          <w:rFonts w:ascii="Consolas" w:hAnsi="Consolas"/>
-          <w:color w:val="000000"/>
-          <w:sz w:val="23"/>
-          <w:szCs w:val="23"/>
-          <w:shd w:val="clear" w:color="auto" w:fill="FFFFFF"/>
-        </w:rPr>
-        <w:t>InnoDB</w:t>
-      </w:r>
-      <w:proofErr w:type="spellEnd"/>
-      <w:r>
-        <w:rPr>
-          <w:rFonts w:ascii="Consolas" w:hAnsi="Consolas"/>
-          <w:color w:val="000000"/>
-          <w:sz w:val="23"/>
-          <w:szCs w:val="23"/>
-          <w:shd w:val="clear" w:color="auto" w:fill="FFFFFF"/>
-        </w:rPr>
-        <w:t>;</w:t>
+        <w:t>) ENGINE = InnoDB;</w:t>
       </w:r>
       <w:r>
         <w:rPr>
@@ -2727,7 +2382,6 @@
         </w:rPr>
         <w:t> </w:t>
       </w:r>
-      <w:proofErr w:type="spellStart"/>
       <w:r>
         <w:rPr>
           <w:rFonts w:ascii="Consolas" w:hAnsi="Consolas"/>
@@ -2738,7 +2392,6 @@
         </w:rPr>
         <w:t>partsordered</w:t>
       </w:r>
-      <w:proofErr w:type="spellEnd"/>
       <w:r>
         <w:rPr>
           <w:rFonts w:ascii="Consolas" w:hAnsi="Consolas"/>
@@ -2749,7 +2402,6 @@
         </w:rPr>
         <w:t xml:space="preserve"> (number, </w:t>
       </w:r>
-      <w:proofErr w:type="spellStart"/>
       <w:r>
         <w:rPr>
           <w:rFonts w:ascii="Consolas" w:hAnsi="Consolas"/>
@@ -2760,7 +2412,6 @@
         </w:rPr>
         <w:t>authNum</w:t>
       </w:r>
-      <w:proofErr w:type="spellEnd"/>
       <w:r>
         <w:rPr>
           <w:rFonts w:ascii="Consolas" w:hAnsi="Consolas"/>
@@ -2848,9 +2499,8 @@
           <w:szCs w:val="20"/>
           <w:shd w:val="clear" w:color="auto" w:fill="FDFDFE"/>
         </w:rPr>
-        <w:t>15</w:t>
-      </w:r>
-      <w:proofErr w:type="gramStart"/>
+        <w:t>15)</w:t>
+      </w:r>
       <w:r>
         <w:rPr>
           <w:rFonts w:ascii="Arial" w:hAnsi="Arial" w:cs="Arial"/>
@@ -2859,19 +2509,8 @@
           <w:szCs w:val="20"/>
           <w:shd w:val="clear" w:color="auto" w:fill="FDFDFE"/>
         </w:rPr>
-        <w:t>)</w:t>
-      </w:r>
-      <w:r>
-        <w:rPr>
-          <w:rFonts w:ascii="Arial" w:hAnsi="Arial" w:cs="Arial"/>
-          <w:color w:val="000000"/>
-          <w:sz w:val="20"/>
-          <w:szCs w:val="20"/>
-          <w:shd w:val="clear" w:color="auto" w:fill="FDFDFE"/>
-        </w:rPr>
         <w:t>;</w:t>
       </w:r>
-      <w:proofErr w:type="gramEnd"/>
     </w:p>
     <w:p>
       <w:pPr>
@@ -2991,7 +2630,6 @@
                 <w:shd w:val="clear" w:color="auto" w:fill="FFFFFF"/>
               </w:rPr>
             </w:pPr>
-            <w:proofErr w:type="spellStart"/>
             <w:r>
               <w:rPr>
                 <w:rFonts w:ascii="Consolas" w:hAnsi="Consolas"/>
@@ -3002,7 +2640,6 @@
               </w:rPr>
               <w:t>shippingbrackets</w:t>
             </w:r>
-            <w:proofErr w:type="spellEnd"/>
           </w:p>
         </w:tc>
       </w:tr>
@@ -3056,31 +2693,7 @@
                 <w:u w:val="single"/>
                 <w:shd w:val="clear" w:color="auto" w:fill="FFFFFF"/>
               </w:rPr>
-              <w:t xml:space="preserve"> (</w:t>
-            </w:r>
-            <w:proofErr w:type="spellStart"/>
-            <w:r>
-              <w:rPr>
-                <w:rFonts w:ascii="Consolas" w:hAnsi="Consolas"/>
-                <w:color w:val="000000"/>
-                <w:sz w:val="23"/>
-                <w:szCs w:val="23"/>
-                <w:u w:val="single"/>
-                <w:shd w:val="clear" w:color="auto" w:fill="FFFFFF"/>
-              </w:rPr>
-              <w:t>lb</w:t>
-            </w:r>
-            <w:proofErr w:type="spellEnd"/>
-            <w:r>
-              <w:rPr>
-                <w:rFonts w:ascii="Consolas" w:hAnsi="Consolas"/>
-                <w:color w:val="000000"/>
-                <w:sz w:val="23"/>
-                <w:szCs w:val="23"/>
-                <w:u w:val="single"/>
-                <w:shd w:val="clear" w:color="auto" w:fill="FFFFFF"/>
-              </w:rPr>
-              <w:t>)</w:t>
+              <w:t xml:space="preserve"> (lb)</w:t>
             </w:r>
           </w:p>
         </w:tc>
@@ -3098,7 +2711,6 @@
                 <w:shd w:val="clear" w:color="auto" w:fill="FFFFFF"/>
               </w:rPr>
             </w:pPr>
-            <w:proofErr w:type="gramStart"/>
             <w:r>
               <w:rPr>
                 <w:rFonts w:ascii="Consolas" w:hAnsi="Consolas"/>
@@ -3109,7 +2721,6 @@
               </w:rPr>
               <w:t>Int(</w:t>
             </w:r>
-            <w:proofErr w:type="gramEnd"/>
             <w:r>
               <w:rPr>
                 <w:rFonts w:ascii="Consolas" w:hAnsi="Consolas"/>
@@ -3176,7 +2787,6 @@
                 <w:szCs w:val="20"/>
               </w:rPr>
             </w:pPr>
-            <w:proofErr w:type="gramStart"/>
             <w:r>
               <w:rPr>
                 <w:rFonts w:ascii="Arial" w:hAnsi="Arial" w:cs="Arial"/>
@@ -3185,18 +2795,7 @@
                 <w:szCs w:val="20"/>
                 <w:lang w:val="en"/>
               </w:rPr>
-              <w:t>decimal(</w:t>
-            </w:r>
-            <w:proofErr w:type="gramEnd"/>
-            <w:r>
-              <w:rPr>
-                <w:rFonts w:ascii="Arial" w:hAnsi="Arial" w:cs="Arial"/>
-                <w:color w:val="000000"/>
-                <w:sz w:val="20"/>
-                <w:szCs w:val="20"/>
-                <w:lang w:val="en"/>
-              </w:rPr>
-              <w:t>10,2)</w:t>
+              <w:t>decimal(10,2)</w:t>
             </w:r>
           </w:p>
         </w:tc>
@@ -3255,7 +2854,7 @@
           <w:szCs w:val="23"/>
         </w:rPr>
       </w:pPr>
-      <w:hyperlink r:id="rId17" w:tgtFrame="mysql_doc" w:history="1">
+      <w:hyperlink r:id="rId18" w:tgtFrame="mysql_doc" w:history="1">
         <w:r>
           <w:rPr>
             <w:rFonts w:ascii="Consolas" w:hAnsi="Consolas"/>
@@ -3277,7 +2876,7 @@
         </w:rPr>
         <w:t> </w:t>
       </w:r>
-      <w:hyperlink r:id="rId18" w:tgtFrame="mysql_doc" w:history="1">
+      <w:hyperlink r:id="rId19" w:tgtFrame="mysql_doc" w:history="1">
         <w:r>
           <w:rPr>
             <w:rFonts w:ascii="Consolas" w:hAnsi="Consolas"/>
@@ -3384,7 +2983,7 @@
         </w:rPr>
         <w:t> </w:t>
       </w:r>
-      <w:hyperlink r:id="rId19" w:tgtFrame="mysql_doc" w:history="1">
+      <w:hyperlink r:id="rId20" w:tgtFrame="mysql_doc" w:history="1">
         <w:r>
           <w:rPr>
             <w:rFonts w:ascii="Consolas" w:hAnsi="Consolas"/>
@@ -3406,7 +3005,7 @@
         </w:rPr>
         <w:t> </w:t>
       </w:r>
-      <w:hyperlink r:id="rId20" w:anchor="operator_not" w:tgtFrame="mysql_doc" w:history="1">
+      <w:hyperlink r:id="rId21" w:anchor="operator_not" w:tgtFrame="mysql_doc" w:history="1">
         <w:r>
           <w:rPr>
             <w:rFonts w:ascii="Consolas" w:hAnsi="Consolas"/>
@@ -3485,7 +3084,7 @@
         </w:rPr>
         <w:t> </w:t>
       </w:r>
-      <w:hyperlink r:id="rId21" w:tgtFrame="mysql_doc" w:history="1">
+      <w:hyperlink r:id="rId22" w:tgtFrame="mysql_doc" w:history="1">
         <w:r>
           <w:rPr>
             <w:rFonts w:ascii="Consolas" w:hAnsi="Consolas"/>
@@ -3516,7 +3115,7 @@
         </w:rPr>
         <w:t> </w:t>
       </w:r>
-      <w:hyperlink r:id="rId22" w:anchor="operator_not" w:tgtFrame="mysql_doc" w:history="1">
+      <w:hyperlink r:id="rId23" w:anchor="operator_not" w:tgtFrame="mysql_doc" w:history="1">
         <w:r>
           <w:rPr>
             <w:rFonts w:ascii="Consolas" w:hAnsi="Consolas"/>
@@ -3671,25 +3270,14 @@
         </w:rPr>
         <w:t> </w:t>
       </w:r>
-      <w:proofErr w:type="spellStart"/>
-      <w:r>
-        <w:rPr>
-          <w:rFonts w:ascii="Consolas" w:hAnsi="Consolas"/>
-          <w:color w:val="000000"/>
-          <w:sz w:val="23"/>
-          <w:szCs w:val="23"/>
-        </w:rPr>
-        <w:t>InnoDB</w:t>
-      </w:r>
-      <w:proofErr w:type="spellEnd"/>
-      <w:r>
-        <w:rPr>
-          <w:rFonts w:ascii="Consolas" w:hAnsi="Consolas"/>
-          <w:color w:val="000000"/>
-          <w:sz w:val="23"/>
-          <w:szCs w:val="23"/>
-        </w:rPr>
-        <w:t>;</w:t>
+      <w:r>
+        <w:rPr>
+          <w:rFonts w:ascii="Consolas" w:hAnsi="Consolas"/>
+          <w:color w:val="000000"/>
+          <w:sz w:val="23"/>
+          <w:szCs w:val="23"/>
+        </w:rPr>
+        <w:t>InnoDB;</w:t>
       </w:r>
     </w:p>
     <w:p>
@@ -3771,29 +3359,7 @@
           <w:szCs w:val="23"/>
           <w:shd w:val="clear" w:color="auto" w:fill="FFFFFF"/>
         </w:rPr>
-        <w:t> </w:t>
-      </w:r>
-      <w:proofErr w:type="spellStart"/>
-      <w:r>
-        <w:rPr>
-          <w:rFonts w:ascii="Consolas" w:hAnsi="Consolas"/>
-          <w:color w:val="000000"/>
-          <w:sz w:val="23"/>
-          <w:szCs w:val="23"/>
-          <w:shd w:val="clear" w:color="auto" w:fill="FFFFFF"/>
-        </w:rPr>
-        <w:t>shippingbrackets</w:t>
-      </w:r>
-      <w:proofErr w:type="spellEnd"/>
-      <w:r>
-        <w:rPr>
-          <w:rFonts w:ascii="Consolas" w:hAnsi="Consolas"/>
-          <w:color w:val="000000"/>
-          <w:sz w:val="23"/>
-          <w:szCs w:val="23"/>
-          <w:shd w:val="clear" w:color="auto" w:fill="FFFFFF"/>
-        </w:rPr>
-        <w:t xml:space="preserve"> (</w:t>
+        <w:t> shippingbrackets (</w:t>
       </w:r>
       <w:r>
         <w:rPr>
@@ -3844,7 +3410,6 @@
         </w:rPr>
         <w:t>5, 5.00</w:t>
       </w:r>
-      <w:proofErr w:type="gramStart"/>
       <w:r>
         <w:rPr>
           <w:rFonts w:ascii="Arial" w:hAnsi="Arial" w:cs="Arial"/>
@@ -3865,7 +3430,6 @@
         </w:rPr>
         <w:t>;</w:t>
       </w:r>
-      <w:proofErr w:type="gramEnd"/>
     </w:p>
     <w:p>
       <w:pPr>

</xml_diff>